<commit_message>
Finalized week 2 submission
</commit_message>
<xml_diff>
--- a/tu-bot_proj_report.docx
+++ b/tu-bot_proj_report.docx
@@ -1118,7 +1118,29 @@
           <w:szCs w:val="22"/>
           <w:lang w:eastAsia="en-US"/>
         </w:rPr>
-        <w:t xml:space="preserve"> These commands will serve many possibilities to make the lives of the student, professor and TA more convenient.</w:t>
+        <w:t xml:space="preserve"> These commands will serve many possibilities to make the lives of the student, </w:t>
+      </w:r>
+      <w:proofErr w:type="gramStart"/>
+      <w:r>
+        <w:rPr>
+          <w:rFonts w:ascii="Times New Roman" w:hAnsi="Times New Roman" w:cs="Times New Roman"/>
+          <w:color w:val="auto"/>
+          <w:sz w:val="22"/>
+          <w:szCs w:val="22"/>
+          <w:lang w:eastAsia="en-US"/>
+        </w:rPr>
+        <w:t>professor</w:t>
+      </w:r>
+      <w:proofErr w:type="gramEnd"/>
+      <w:r>
+        <w:rPr>
+          <w:rFonts w:ascii="Times New Roman" w:hAnsi="Times New Roman" w:cs="Times New Roman"/>
+          <w:color w:val="auto"/>
+          <w:sz w:val="22"/>
+          <w:szCs w:val="22"/>
+          <w:lang w:eastAsia="en-US"/>
+        </w:rPr>
+        <w:t xml:space="preserve"> and TA more convenient.</w:t>
       </w:r>
       <w:r>
         <w:rPr>
@@ -2119,7 +2141,23 @@
           <w:sz w:val="22"/>
           <w:szCs w:val="22"/>
         </w:rPr>
-        <w:t xml:space="preserve"> Jane Doe is a 47 year old Professor at Temple University. She teaches multiple online Yoga courses at the University. Teaching multiple sections means she has many students to keep track of. Additionally, Jane is not very tech savvy and often struggles maintaining her online courses. Receiving messages from both students and faculty via email and canvas causes confusion for Jane, and she may miss important messages because of it. She is not opposed to doing class online, she just needs an easier way to keep track of her communications for her courses.</w:t>
+        <w:t xml:space="preserve"> Jane Doe is a </w:t>
+      </w:r>
+      <w:proofErr w:type="gramStart"/>
+      <w:r>
+        <w:rPr>
+          <w:sz w:val="22"/>
+          <w:szCs w:val="22"/>
+        </w:rPr>
+        <w:t>47 year old</w:t>
+      </w:r>
+      <w:proofErr w:type="gramEnd"/>
+      <w:r>
+        <w:rPr>
+          <w:sz w:val="22"/>
+          <w:szCs w:val="22"/>
+        </w:rPr>
+        <w:t xml:space="preserve"> Professor at Temple University. She teaches multiple online Yoga courses at the University. Teaching multiple sections means she has many students to keep track of. Additionally, Jane is not very tech savvy and often struggles maintaining her online courses. Receiving messages from both students and faculty via email and canvas causes confusion for Jane, and she may miss important messages because of it. She is not opposed to doing class online, she just needs an easier way to keep track of her communications for her courses.</w:t>
       </w:r>
     </w:p>
     <w:p>
@@ -2145,7 +2183,23 @@
           <w:sz w:val="22"/>
           <w:szCs w:val="22"/>
         </w:rPr>
-        <w:t xml:space="preserve">Jane Doe is a frequent user of social media and enjoys using Direct Messaging. She likes the idea of using one central application to maintain her communications with her students, TA’s, and other professors. She is interested in using the TU Discord Bot as it would give her easy access to all her communications related to Temple University. She also likes the idea of being able to directly message groups of students at once in order to send announcements to a certain class section. </w:t>
+        <w:t xml:space="preserve">Jane Doe is a frequent user of social media and enjoys using Direct Messaging. She likes the idea of using one central application to maintain her communications with her students, </w:t>
+      </w:r>
+      <w:proofErr w:type="gramStart"/>
+      <w:r>
+        <w:rPr>
+          <w:sz w:val="22"/>
+          <w:szCs w:val="22"/>
+        </w:rPr>
+        <w:t>TA’s</w:t>
+      </w:r>
+      <w:proofErr w:type="gramEnd"/>
+      <w:r>
+        <w:rPr>
+          <w:sz w:val="22"/>
+          <w:szCs w:val="22"/>
+        </w:rPr>
+        <w:t xml:space="preserve">, and other professors. She is interested in using the TU Discord Bot as it would give her easy access to all her communications related to Temple University. She also likes the idea of being able to directly message groups of students at once in order to send announcements to a certain class section. </w:t>
       </w:r>
     </w:p>
     <w:p>
@@ -2215,7 +2269,23 @@
           <w:sz w:val="22"/>
           <w:szCs w:val="22"/>
         </w:rPr>
-        <w:t xml:space="preserve"> Jill is a 24 year old, CIS, graduate student here at Temple University. She is a very diligent student and always finishes her work several days before the deadline. Jill cares gravely about making her resume as best as it can be, therefore, she became a TA to further develop herself in her field. However, as a computer science student, she knows the challenges of working in groups, and as a TA, she finds it challenging to communicate with students.</w:t>
+        <w:t xml:space="preserve"> Jill is a </w:t>
+      </w:r>
+      <w:proofErr w:type="gramStart"/>
+      <w:r>
+        <w:rPr>
+          <w:sz w:val="22"/>
+          <w:szCs w:val="22"/>
+        </w:rPr>
+        <w:t>24 year old</w:t>
+      </w:r>
+      <w:proofErr w:type="gramEnd"/>
+      <w:r>
+        <w:rPr>
+          <w:sz w:val="22"/>
+          <w:szCs w:val="22"/>
+        </w:rPr>
+        <w:t>, CIS, graduate student here at Temple University. She is a very diligent student and always finishes her work several days before the deadline. Jill cares gravely about making her resume as best as it can be, therefore, she became a TA to further develop herself in her field. However, as a computer science student, she knows the challenges of working in groups, and as a TA, she finds it challenging to communicate with students.</w:t>
       </w:r>
     </w:p>
     <w:p>
@@ -2241,7 +2311,23 @@
           <w:sz w:val="22"/>
           <w:szCs w:val="22"/>
         </w:rPr>
-        <w:t xml:space="preserve">To Jill, communication is key when working in a group for research and projects. As a graduate student, she understands the importance of reaching out for help in a timely manner. TU-Bot allows Jill to easily and quickly communicate with the students she is assisting. She can send students announcements and </w:t>
+        <w:t xml:space="preserve">To Jill, communication is key when working in a group for research and projects. As a graduate student, she understands the importance of reaching out for help in a timely manner. TU-Bot allows Jill to </w:t>
+      </w:r>
+      <w:proofErr w:type="gramStart"/>
+      <w:r>
+        <w:rPr>
+          <w:sz w:val="22"/>
+          <w:szCs w:val="22"/>
+        </w:rPr>
+        <w:t>easily and quickly communicate with the students</w:t>
+      </w:r>
+      <w:proofErr w:type="gramEnd"/>
+      <w:r>
+        <w:rPr>
+          <w:sz w:val="22"/>
+          <w:szCs w:val="22"/>
+        </w:rPr>
+        <w:t xml:space="preserve"> she is assisting. She can send students announcements and </w:t>
       </w:r>
       <w:r>
         <w:rPr>
@@ -2249,7 +2335,23 @@
           <w:szCs w:val="22"/>
         </w:rPr>
         <w:lastRenderedPageBreak/>
-        <w:t xml:space="preserve">save resources for her students to use. When students work in groups for projects, Jill uses TUbot to keep students organized in their own separate teams and ensure their progress. </w:t>
+        <w:t xml:space="preserve">save resources for her students to use. When students work in groups for projects, Jill uses </w:t>
+      </w:r>
+      <w:proofErr w:type="spellStart"/>
+      <w:r>
+        <w:rPr>
+          <w:sz w:val="22"/>
+          <w:szCs w:val="22"/>
+        </w:rPr>
+        <w:t>TUbot</w:t>
+      </w:r>
+      <w:proofErr w:type="spellEnd"/>
+      <w:r>
+        <w:rPr>
+          <w:sz w:val="22"/>
+          <w:szCs w:val="22"/>
+        </w:rPr>
+        <w:t xml:space="preserve"> to keep students organized in their own separate teams and ensure their progress. </w:t>
       </w:r>
     </w:p>
     <w:p>
@@ -2345,7 +2447,23 @@
           <w:sz w:val="22"/>
           <w:szCs w:val="22"/>
         </w:rPr>
-        <w:t xml:space="preserve"> John Smith is a 50 year old professor at Temple University and a high-up official in the CIS department. Every week, John creates a newsletter describing current events in the CIS field, job/internship opportunities, etc. He wishes that more students participated in these newsletters, though, because they are highly valuable resources. Some of the resources are time-sensitive - so even if people read them eventually, they may be out of luck as employers can sometimes only give a one-day window for applicants. John will send separate email blasts for these occasions, but not everyone checks their email every hour, let alone every day, or they just don’t give them attention due to their abundance. </w:t>
+        <w:t xml:space="preserve"> John Smith is a </w:t>
+      </w:r>
+      <w:proofErr w:type="gramStart"/>
+      <w:r>
+        <w:rPr>
+          <w:sz w:val="22"/>
+          <w:szCs w:val="22"/>
+        </w:rPr>
+        <w:t>50 year old</w:t>
+      </w:r>
+      <w:proofErr w:type="gramEnd"/>
+      <w:r>
+        <w:rPr>
+          <w:sz w:val="22"/>
+          <w:szCs w:val="22"/>
+        </w:rPr>
+        <w:t xml:space="preserve"> professor at Temple University and a high-up official in the CIS department. Every week, John creates a newsletter describing current events in the CIS field, job/internship opportunities, etc. He wishes that more students participated in these newsletters, though, because they are highly valuable resources. Some of the resources are time-sensitive - so even if people read them eventually, they may be out of luck as employers can sometimes only give a one-day window for applicants. John will send separate email blasts for these occasions, but not everyone checks their email every hour, let alone every day, or they just don’t give them attention due to their abundance. </w:t>
       </w:r>
     </w:p>
     <w:p>
@@ -2673,32 +2791,30 @@
       </w:pPr>
       <w:r>
         <w:rPr>
-          <w:b/>
-          <w:bCs/>
           <w:noProof/>
         </w:rPr>
         <w:lastRenderedPageBreak/>
         <w:drawing>
-          <wp:anchor distT="0" distB="0" distL="114300" distR="114300" simplePos="0" relativeHeight="251663360" behindDoc="1" locked="0" layoutInCell="1" allowOverlap="1" wp14:anchorId="3E9D24B8" wp14:editId="693743E4">
+          <wp:anchor distT="0" distB="0" distL="114300" distR="114300" simplePos="0" relativeHeight="251662336" behindDoc="1" locked="0" layoutInCell="1" allowOverlap="1" wp14:anchorId="045FD3AA" wp14:editId="7F7D181C">
             <wp:simplePos x="0" y="0"/>
             <wp:positionH relativeFrom="margin">
-              <wp:posOffset>2516403</wp:posOffset>
+              <wp:align>right</wp:align>
             </wp:positionH>
             <wp:positionV relativeFrom="paragraph">
-              <wp:posOffset>19076</wp:posOffset>
+              <wp:posOffset>6350</wp:posOffset>
             </wp:positionV>
-            <wp:extent cx="3422015" cy="4483735"/>
-            <wp:effectExtent l="19050" t="19050" r="26035" b="12065"/>
+            <wp:extent cx="3523615" cy="6042025"/>
+            <wp:effectExtent l="19050" t="19050" r="19685" b="15875"/>
             <wp:wrapTight wrapText="bothSides">
               <wp:wrapPolygon edited="0">
-                <wp:start x="-120" y="-92"/>
-                <wp:lineTo x="-120" y="21566"/>
-                <wp:lineTo x="21644" y="21566"/>
-                <wp:lineTo x="21644" y="-92"/>
-                <wp:lineTo x="-120" y="-92"/>
+                <wp:start x="-117" y="-68"/>
+                <wp:lineTo x="-117" y="21589"/>
+                <wp:lineTo x="21604" y="21589"/>
+                <wp:lineTo x="21604" y="-68"/>
+                <wp:lineTo x="-117" y="-68"/>
               </wp:wrapPolygon>
             </wp:wrapTight>
-            <wp:docPr id="4" name="Picture 4" descr="Diagram&#10;&#10;Description automatically generated"/>
+            <wp:docPr id="6" name="Picture 6" descr="Diagram, schematic&#10;&#10;Description automatically generated"/>
             <wp:cNvGraphicFramePr>
               <a:graphicFrameLocks xmlns:a="http://schemas.openxmlformats.org/drawingml/2006/main" noChangeAspect="1"/>
             </wp:cNvGraphicFramePr>
@@ -2706,7 +2822,7 @@
               <a:graphicData uri="http://schemas.openxmlformats.org/drawingml/2006/picture">
                 <pic:pic xmlns:pic="http://schemas.openxmlformats.org/drawingml/2006/picture">
                   <pic:nvPicPr>
-                    <pic:cNvPr id="4" name="Picture 4" descr="Diagram&#10;&#10;Description automatically generated"/>
+                    <pic:cNvPr id="6" name="Picture 6" descr="Diagram, schematic&#10;&#10;Description automatically generated"/>
                     <pic:cNvPicPr>
                       <a:picLocks noChangeAspect="1" noChangeArrowheads="1"/>
                     </pic:cNvPicPr>
@@ -2727,13 +2843,13 @@
                   <pic:spPr bwMode="auto">
                     <a:xfrm>
                       <a:off x="0" y="0"/>
-                      <a:ext cx="3422015" cy="4483735"/>
+                      <a:ext cx="3523615" cy="6042025"/>
                     </a:xfrm>
                     <a:prstGeom prst="rect">
                       <a:avLst/>
                     </a:prstGeom>
                     <a:noFill/>
-                    <a:ln w="15875">
+                    <a:ln w="12700">
                       <a:solidFill>
                         <a:schemeClr val="tx1"/>
                       </a:solidFill>
@@ -2805,7 +2921,29 @@
           <w:szCs w:val="22"/>
           <w:lang w:eastAsia="en-US"/>
         </w:rPr>
-        <w:t>the intended helpful features of the bot, shown in the bottom box of the index.js node. index.js implements various node modules within the node_modules folder represented in the diagram. The main component implemented here is discord.js which provides the foundation of the bot and allows index.js to implement commands and access the bot.</w:t>
+        <w:t xml:space="preserve">the intended helpful features of the bot, shown in the bottom box of the index.js node. index.js implements various node modules within the </w:t>
+      </w:r>
+      <w:proofErr w:type="spellStart"/>
+      <w:r>
+        <w:rPr>
+          <w:rFonts w:ascii="Times New Roman" w:hAnsi="Times New Roman" w:cs="Times New Roman"/>
+          <w:color w:val="auto"/>
+          <w:sz w:val="22"/>
+          <w:szCs w:val="22"/>
+          <w:lang w:eastAsia="en-US"/>
+        </w:rPr>
+        <w:t>node_modules</w:t>
+      </w:r>
+      <w:proofErr w:type="spellEnd"/>
+      <w:r>
+        <w:rPr>
+          <w:rFonts w:ascii="Times New Roman" w:hAnsi="Times New Roman" w:cs="Times New Roman"/>
+          <w:color w:val="auto"/>
+          <w:sz w:val="22"/>
+          <w:szCs w:val="22"/>
+          <w:lang w:eastAsia="en-US"/>
+        </w:rPr>
+        <w:t xml:space="preserve"> folder represented in the diagram. The main component implemented here is discord.js which provides the foundation of the bot and allows index.js to implement commands and access the bot.</w:t>
       </w:r>
       <w:r>
         <w:rPr>
@@ -2825,32 +2963,30 @@
           <w:szCs w:val="22"/>
           <w:lang w:eastAsia="en-US"/>
         </w:rPr>
-        <w:t xml:space="preserve">An instance of Client is created in the node_modules compass as well, and Client allows for connection to the Discord application. </w:t>
-      </w:r>
-    </w:p>
-    <w:p>
-      <w:pPr>
-        <w:pStyle w:val="Default"/>
-        <w:rPr>
-          <w:rFonts w:ascii="Times New Roman" w:hAnsi="Times New Roman" w:cs="Times New Roman"/>
-          <w:color w:val="auto"/>
-          <w:sz w:val="22"/>
-          <w:szCs w:val="22"/>
-          <w:lang w:eastAsia="en-US"/>
-        </w:rPr>
-      </w:pPr>
-    </w:p>
-    <w:p>
-      <w:pPr>
-        <w:pStyle w:val="Default"/>
-        <w:rPr>
-          <w:rFonts w:ascii="Times New Roman" w:hAnsi="Times New Roman" w:cs="Times New Roman"/>
-          <w:color w:val="auto"/>
-          <w:sz w:val="22"/>
-          <w:szCs w:val="22"/>
-          <w:lang w:eastAsia="en-US"/>
-        </w:rPr>
-      </w:pPr>
+        <w:t xml:space="preserve">An instance of Client is created in the </w:t>
+      </w:r>
+      <w:proofErr w:type="spellStart"/>
+      <w:r>
+        <w:rPr>
+          <w:rFonts w:ascii="Times New Roman" w:hAnsi="Times New Roman" w:cs="Times New Roman"/>
+          <w:color w:val="auto"/>
+          <w:sz w:val="22"/>
+          <w:szCs w:val="22"/>
+          <w:lang w:eastAsia="en-US"/>
+        </w:rPr>
+        <w:t>node_modules</w:t>
+      </w:r>
+      <w:proofErr w:type="spellEnd"/>
+      <w:r>
+        <w:rPr>
+          <w:rFonts w:ascii="Times New Roman" w:hAnsi="Times New Roman" w:cs="Times New Roman"/>
+          <w:color w:val="auto"/>
+          <w:sz w:val="22"/>
+          <w:szCs w:val="22"/>
+          <w:lang w:eastAsia="en-US"/>
+        </w:rPr>
+        <w:t xml:space="preserve"> compass as well, and Client allows for connection to the Discord application. </w:t>
+      </w:r>
     </w:p>
     <w:p>
       <w:pPr>
@@ -3981,6 +4117,7 @@
     <w:p>
       <w:pPr>
         <w:tabs>
+          <w:tab w:val="left" w:pos="3732"/>
           <w:tab w:val="left" w:pos="6156"/>
         </w:tabs>
         <w:spacing w:line="480" w:lineRule="auto"/>
@@ -3988,6 +4125,15 @@
       </w:pPr>
       <w:r>
         <w:t>Create New Release</w:t>
+      </w:r>
+      <w:r>
+        <w:tab/>
+      </w:r>
+      <w:r>
+        <w:rPr>
+          <w:color w:val="FF0000"/>
+        </w:rPr>
+        <w:t>FINISHED</w:t>
       </w:r>
       <w:r>
         <w:tab/>
@@ -4157,7 +4303,7 @@
         <w:color w:val="7F7F7F"/>
         <w:spacing w:val="60"/>
       </w:rPr>
-      <w:t>3/29/2022</w:t>
+      <w:t>3/30/2022</w:t>
     </w:r>
     <w:r>
       <w:rPr>

</xml_diff>